<commit_message>
updated top nav each page and added padding; updated resume
</commit_message>
<xml_diff>
--- a/assets/docs/Cody_Simpson_Resume.docx
+++ b/assets/docs/Cody_Simpson_Resume.docx
@@ -20,7 +20,7 @@
       </w:tblGrid>
       <w:tr>
         <w:trPr>
-          <w:trHeight w:val="15800"/>
+          <w:trHeight w:val="13550"/>
           <w:tblCellSpacing w:w="0" w:type="dxa"/>
         </w:trPr>
         <w:tc>
@@ -479,10 +479,10 @@
                   <w:pPr>
                     <w:rPr>
                       <w:rStyle w:val="documenticonSvg"/>
-                      <w:rFonts w:eastAsia="Open Sans"/>
-                      <w:color w:val="000000"/>
+                      <w:color w:val="0563C1" w:themeColor="hyperlink"/>
                       <w:sz w:val="20"/>
                       <w:szCs w:val="20"/>
+                      <w:u w:val="single"/>
                     </w:rPr>
                   </w:pPr>
                   <w:hyperlink r:id="rId12" w:history="1">
@@ -493,6 +493,131 @@
                         <w:szCs w:val="20"/>
                       </w:rPr>
                       <w:t>8216 City Centre Drive La Vista, NE 68128</w:t>
+                    </w:r>
+                  </w:hyperlink>
+                </w:p>
+              </w:tc>
+            </w:tr>
+            <w:tr>
+              <w:trPr>
+                <w:trHeight w:val="316"/>
+                <w:tblCellSpacing w:w="0" w:type="dxa"/>
+              </w:trPr>
+              <w:tc>
+                <w:tcPr>
+                  <w:tcW w:w="299" w:type="dxa"/>
+                  <w:tcMar>
+                    <w:top w:w="0" w:type="dxa"/>
+                    <w:left w:w="0" w:type="dxa"/>
+                    <w:bottom w:w="0" w:type="dxa"/>
+                    <w:right w:w="0" w:type="dxa"/>
+                  </w:tcMar>
+                </w:tcPr>
+                <w:p>
+                  <w:pPr>
+                    <w:rPr>
+                      <w:noProof/>
+                    </w:rPr>
+                  </w:pPr>
+                  <w:r>
+                    <w:rPr>
+                      <w:rFonts w:eastAsia="Open Sans"/>
+                      <w:noProof/>
+                      <w:color w:val="000000"/>
+                      <w:sz w:val="20"/>
+                      <w:szCs w:val="20"/>
+                    </w:rPr>
+                    <w:drawing>
+                      <wp:inline distT="0" distB="0" distL="0" distR="0" wp14:anchorId="2551BCE0" wp14:editId="4BC791AD">
+                        <wp:extent cx="192024" cy="192024"/>
+                        <wp:effectExtent l="0" t="0" r="0" b="0"/>
+                        <wp:docPr id="1" name="Graphic 1"/>
+                        <wp:cNvGraphicFramePr>
+                          <a:graphicFrameLocks xmlns:a="http://schemas.openxmlformats.org/drawingml/2006/main" noChangeAspect="1"/>
+                        </wp:cNvGraphicFramePr>
+                        <a:graphic xmlns:a="http://schemas.openxmlformats.org/drawingml/2006/main">
+                          <a:graphicData uri="http://schemas.openxmlformats.org/drawingml/2006/picture">
+                            <pic:pic xmlns:pic="http://schemas.openxmlformats.org/drawingml/2006/picture">
+                              <pic:nvPicPr>
+                                <pic:cNvPr id="1" name="Graphic 1"/>
+                                <pic:cNvPicPr/>
+                              </pic:nvPicPr>
+                              <pic:blipFill>
+                                <a:blip r:embed="rId13" cstate="print">
+                                  <a:extLst>
+                                    <a:ext uri="{28A0092B-C50C-407E-A947-70E740481C1C}">
+                                      <a14:useLocalDpi xmlns:a14="http://schemas.microsoft.com/office/drawing/2010/main" val="0"/>
+                                    </a:ext>
+                                    <a:ext uri="{96DAC541-7B7A-43D3-8B79-37D633B846F1}">
+                                      <asvg:svgBlip xmlns:asvg="http://schemas.microsoft.com/office/drawing/2016/SVG/main" r:embed="rId14"/>
+                                    </a:ext>
+                                  </a:extLst>
+                                </a:blip>
+                                <a:stretch>
+                                  <a:fillRect/>
+                                </a:stretch>
+                              </pic:blipFill>
+                              <pic:spPr>
+                                <a:xfrm>
+                                  <a:off x="0" y="0"/>
+                                  <a:ext cx="192024" cy="192024"/>
+                                </a:xfrm>
+                                <a:prstGeom prst="rect">
+                                  <a:avLst/>
+                                </a:prstGeom>
+                              </pic:spPr>
+                            </pic:pic>
+                          </a:graphicData>
+                        </a:graphic>
+                      </wp:inline>
+                    </w:drawing>
+                  </w:r>
+                </w:p>
+              </w:tc>
+              <w:tc>
+                <w:tcPr>
+                  <w:tcW w:w="4205" w:type="dxa"/>
+                  <w:tcMar>
+                    <w:top w:w="0" w:type="dxa"/>
+                    <w:left w:w="100" w:type="dxa"/>
+                    <w:bottom w:w="0" w:type="dxa"/>
+                    <w:right w:w="100" w:type="dxa"/>
+                  </w:tcMar>
+                  <w:vAlign w:val="center"/>
+                </w:tcPr>
+                <w:p>
+                  <w:hyperlink r:id="rId15" w:history="1">
+                    <w:r>
+                      <w:rPr>
+                        <w:rStyle w:val="Hyperlink"/>
+                        <w:sz w:val="20"/>
+                        <w:szCs w:val="20"/>
+                      </w:rPr>
+                      <w:t>Portfolio</w:t>
+                    </w:r>
+                    <w:r>
+                      <w:rPr>
+                        <w:rStyle w:val="Hyperlink"/>
+                        <w:sz w:val="20"/>
+                        <w:szCs w:val="20"/>
+                      </w:rPr>
+                      <w:t xml:space="preserve"> </w:t>
+                    </w:r>
+                    <w:r>
+                      <w:rPr>
+                        <w:rStyle w:val="Hyperlink"/>
+                        <w:sz w:val="20"/>
+                        <w:szCs w:val="20"/>
+                      </w:rPr>
+                      <w:t>W</w:t>
+                    </w:r>
+                    <w:r>
+                      <w:rPr>
+                        <w:rStyle w:val="Hyperlink"/>
+                        <w:sz w:val="20"/>
+                        <w:szCs w:val="20"/>
+                      </w:rPr>
+                      <w:t>ebsite</w:t>
                     </w:r>
                   </w:hyperlink>
                 </w:p>
@@ -729,6 +854,7 @@
               </w:rPr>
               <w:t xml:space="preserve"> </w:t>
             </w:r>
+            <w:proofErr w:type="gramStart"/>
             <w:r>
               <w:rPr>
                 <w:rStyle w:val="documentparentContainerleftBox"/>
@@ -753,7 +879,7 @@
                 <w:szCs w:val="20"/>
                 <w:shd w:val="clear" w:color="auto" w:fill="auto"/>
               </w:rPr>
-              <w:t xml:space="preserve">   </w:t>
+              <w:t xml:space="preserve">  </w:t>
             </w:r>
             <w:r>
               <w:rPr>
@@ -768,6 +894,7 @@
               </w:rPr>
               <w:t>(</w:t>
             </w:r>
+            <w:proofErr w:type="gramEnd"/>
             <w:r>
               <w:rPr>
                 <w:rStyle w:val="documentparentContainerleftBox"/>
@@ -779,7 +906,20 @@
                 <w:szCs w:val="20"/>
                 <w:shd w:val="clear" w:color="auto" w:fill="auto"/>
               </w:rPr>
-              <w:t>Aug 2023)</w:t>
+              <w:t>Dec.</w:t>
+            </w:r>
+            <w:r>
+              <w:rPr>
+                <w:rStyle w:val="documentparentContainerleftBox"/>
+                <w:rFonts w:eastAsia="Open Sans"/>
+                <w:b w:val="0"/>
+                <w:bCs w:val="0"/>
+                <w:caps w:val="0"/>
+                <w:sz w:val="20"/>
+                <w:szCs w:val="20"/>
+                <w:shd w:val="clear" w:color="auto" w:fill="auto"/>
+              </w:rPr>
+              <w:t xml:space="preserve"> 2023)</w:t>
             </w:r>
           </w:p>
           <w:p>
@@ -878,8 +1018,9 @@
                 <w:szCs w:val="20"/>
                 <w:shd w:val="clear" w:color="auto" w:fill="auto"/>
               </w:rPr>
-              <w:t xml:space="preserve">    </w:t>
-            </w:r>
+              <w:t xml:space="preserve"> </w:t>
+            </w:r>
+            <w:proofErr w:type="gramStart"/>
             <w:r>
               <w:rPr>
                 <w:rStyle w:val="documentparentContainerleftBox"/>
@@ -891,7 +1032,34 @@
                 <w:szCs w:val="20"/>
                 <w:shd w:val="clear" w:color="auto" w:fill="auto"/>
               </w:rPr>
-              <w:t>(May 2020)</w:t>
+              <w:t xml:space="preserve">   </w:t>
+            </w:r>
+            <w:r>
+              <w:rPr>
+                <w:rStyle w:val="documentparentContainerleftBox"/>
+                <w:rFonts w:eastAsia="Open Sans"/>
+                <w:b w:val="0"/>
+                <w:bCs w:val="0"/>
+                <w:caps w:val="0"/>
+                <w:sz w:val="20"/>
+                <w:szCs w:val="20"/>
+                <w:shd w:val="clear" w:color="auto" w:fill="auto"/>
+              </w:rPr>
+              <w:t>(</w:t>
+            </w:r>
+            <w:proofErr w:type="gramEnd"/>
+            <w:r>
+              <w:rPr>
+                <w:rStyle w:val="documentparentContainerleftBox"/>
+                <w:rFonts w:eastAsia="Open Sans"/>
+                <w:b w:val="0"/>
+                <w:bCs w:val="0"/>
+                <w:caps w:val="0"/>
+                <w:sz w:val="20"/>
+                <w:szCs w:val="20"/>
+                <w:shd w:val="clear" w:color="auto" w:fill="auto"/>
+              </w:rPr>
+              <w:t>May 2020)</w:t>
             </w:r>
           </w:p>
           <w:p>
@@ -1087,7 +1255,7 @@
                 <w:szCs w:val="20"/>
                 <w:shd w:val="clear" w:color="auto" w:fill="auto"/>
               </w:rPr>
-              <w:t xml:space="preserve">Python, </w:t>
+              <w:t>Python,</w:t>
             </w:r>
             <w:r>
               <w:rPr>
@@ -1098,6 +1266,28 @@
                 <w:szCs w:val="20"/>
                 <w:shd w:val="clear" w:color="auto" w:fill="auto"/>
               </w:rPr>
+              <w:t xml:space="preserve"> PHP,</w:t>
+            </w:r>
+            <w:r>
+              <w:rPr>
+                <w:rStyle w:val="documentparentContainerleftBox"/>
+                <w:rFonts w:eastAsia="Open Sans"/>
+                <w:color w:val="000000"/>
+                <w:sz w:val="20"/>
+                <w:szCs w:val="20"/>
+                <w:shd w:val="clear" w:color="auto" w:fill="auto"/>
+              </w:rPr>
+              <w:t xml:space="preserve"> </w:t>
+            </w:r>
+            <w:r>
+              <w:rPr>
+                <w:rStyle w:val="documentparentContainerleftBox"/>
+                <w:rFonts w:eastAsia="Open Sans"/>
+                <w:color w:val="000000"/>
+                <w:sz w:val="20"/>
+                <w:szCs w:val="20"/>
+                <w:shd w:val="clear" w:color="auto" w:fill="auto"/>
+              </w:rPr>
               <w:t xml:space="preserve">jQuery, </w:t>
             </w:r>
             <w:r>
@@ -1208,7 +1398,7 @@
                 <w:szCs w:val="20"/>
                 <w:shd w:val="clear" w:color="auto" w:fill="auto"/>
               </w:rPr>
-              <w:t>EDI,</w:t>
+              <w:t>Help Desk, Active Directory</w:t>
             </w:r>
             <w:r>
               <w:rPr>
@@ -1219,7 +1409,7 @@
                 <w:szCs w:val="20"/>
                 <w:shd w:val="clear" w:color="auto" w:fill="auto"/>
               </w:rPr>
-              <w:t xml:space="preserve"> IDE</w:t>
+              <w:t xml:space="preserve">, </w:t>
             </w:r>
             <w:r>
               <w:rPr>
@@ -1230,7 +1420,7 @@
                 <w:szCs w:val="20"/>
                 <w:shd w:val="clear" w:color="auto" w:fill="auto"/>
               </w:rPr>
-              <w:t>,</w:t>
+              <w:t>UX/UI Design,</w:t>
             </w:r>
             <w:r>
               <w:rPr>
@@ -1241,7 +1431,7 @@
                 <w:szCs w:val="20"/>
                 <w:shd w:val="clear" w:color="auto" w:fill="auto"/>
               </w:rPr>
-              <w:t xml:space="preserve"> JSON,</w:t>
+              <w:t xml:space="preserve"> </w:t>
             </w:r>
             <w:r>
               <w:rPr>
@@ -1252,7 +1442,7 @@
                 <w:szCs w:val="20"/>
                 <w:shd w:val="clear" w:color="auto" w:fill="auto"/>
               </w:rPr>
-              <w:t xml:space="preserve"> Help Desk, Active Directory</w:t>
+              <w:t>Google Suite</w:t>
             </w:r>
             <w:r>
               <w:rPr>
@@ -1274,7 +1464,7 @@
                 <w:szCs w:val="20"/>
                 <w:shd w:val="clear" w:color="auto" w:fill="auto"/>
               </w:rPr>
-              <w:t>UX/UI Design,</w:t>
+              <w:t>VS Code</w:t>
             </w:r>
             <w:r>
               <w:rPr>
@@ -1285,7 +1475,7 @@
                 <w:szCs w:val="20"/>
                 <w:shd w:val="clear" w:color="auto" w:fill="auto"/>
               </w:rPr>
-              <w:t xml:space="preserve"> UCD, Google Suite,</w:t>
+              <w:t xml:space="preserve">, </w:t>
             </w:r>
             <w:r>
               <w:rPr>
@@ -1296,7 +1486,7 @@
                 <w:szCs w:val="20"/>
                 <w:shd w:val="clear" w:color="auto" w:fill="auto"/>
               </w:rPr>
-              <w:t xml:space="preserve"> </w:t>
+              <w:t>O</w:t>
             </w:r>
             <w:r>
               <w:rPr>
@@ -1307,7 +1497,7 @@
                 <w:szCs w:val="20"/>
                 <w:shd w:val="clear" w:color="auto" w:fill="auto"/>
               </w:rPr>
-              <w:t xml:space="preserve">Google search, </w:t>
+              <w:t>OP</w:t>
             </w:r>
             <w:r>
               <w:rPr>
@@ -1318,7 +1508,7 @@
                 <w:szCs w:val="20"/>
                 <w:shd w:val="clear" w:color="auto" w:fill="auto"/>
               </w:rPr>
-              <w:t>VS Code</w:t>
+              <w:t>, Git</w:t>
             </w:r>
             <w:r>
               <w:rPr>
@@ -1331,6 +1521,7 @@
               </w:rPr>
               <w:t xml:space="preserve">, </w:t>
             </w:r>
+            <w:proofErr w:type="spellStart"/>
             <w:r>
               <w:rPr>
                 <w:rStyle w:val="documentparentContainerleftBox"/>
@@ -1340,19 +1531,9 @@
                 <w:szCs w:val="20"/>
                 <w:shd w:val="clear" w:color="auto" w:fill="auto"/>
               </w:rPr>
-              <w:t>Object-Oriented Programming</w:t>
-            </w:r>
-            <w:r>
-              <w:rPr>
-                <w:rStyle w:val="documentparentContainerleftBox"/>
-                <w:rFonts w:eastAsia="Open Sans"/>
-                <w:color w:val="000000"/>
-                <w:sz w:val="20"/>
-                <w:szCs w:val="20"/>
-                <w:shd w:val="clear" w:color="auto" w:fill="auto"/>
-              </w:rPr>
-              <w:t>, Git, Github</w:t>
-            </w:r>
+              <w:t>Github</w:t>
+            </w:r>
+            <w:proofErr w:type="spellEnd"/>
           </w:p>
           <w:p>
             <w:pPr>
@@ -2575,11 +2756,906 @@
                 <w:ilvl w:val="0"/>
                 <w:numId w:val="9"/>
               </w:numPr>
+              <w:spacing w:before="100" w:line="140" w:lineRule="atLeast"/>
+              <w:ind w:left="1123" w:right="202"/>
+              <w:rPr>
+                <w:rStyle w:val="span"/>
+                <w:rFonts w:eastAsia="Open Sans"/>
+                <w:sz w:val="22"/>
+                <w:szCs w:val="22"/>
+              </w:rPr>
+            </w:pPr>
+            <w:r>
+              <w:rPr>
+                <w:rStyle w:val="span"/>
+                <w:rFonts w:eastAsia="Open Sans"/>
+                <w:sz w:val="22"/>
+                <w:szCs w:val="22"/>
+              </w:rPr>
+              <w:t>Create custom</w:t>
+            </w:r>
+            <w:r>
+              <w:rPr>
+                <w:rStyle w:val="span"/>
+                <w:rFonts w:eastAsia="Open Sans"/>
+                <w:sz w:val="22"/>
+                <w:szCs w:val="22"/>
+              </w:rPr>
+              <w:t xml:space="preserve"> applications and </w:t>
+            </w:r>
+            <w:r>
+              <w:rPr>
+                <w:rStyle w:val="span"/>
+                <w:rFonts w:eastAsia="Open Sans"/>
+                <w:sz w:val="22"/>
+                <w:szCs w:val="22"/>
+              </w:rPr>
+              <w:t xml:space="preserve">themes for websites in </w:t>
+            </w:r>
+            <w:r>
+              <w:rPr>
+                <w:rStyle w:val="span"/>
+                <w:rFonts w:eastAsia="Open Sans"/>
+                <w:sz w:val="22"/>
+                <w:szCs w:val="22"/>
+              </w:rPr>
+              <w:t xml:space="preserve">WordPress using HTML/CSS, JavaScript, </w:t>
+            </w:r>
+            <w:proofErr w:type="gramStart"/>
+            <w:r>
+              <w:rPr>
+                <w:rStyle w:val="span"/>
+                <w:rFonts w:eastAsia="Open Sans"/>
+                <w:sz w:val="22"/>
+                <w:szCs w:val="22"/>
+              </w:rPr>
+              <w:t>jQuery</w:t>
+            </w:r>
+            <w:proofErr w:type="gramEnd"/>
+            <w:r>
+              <w:rPr>
+                <w:rStyle w:val="span"/>
+                <w:rFonts w:eastAsia="Open Sans"/>
+                <w:sz w:val="22"/>
+                <w:szCs w:val="22"/>
+              </w:rPr>
+              <w:t xml:space="preserve"> and</w:t>
+            </w:r>
+            <w:r>
+              <w:rPr>
+                <w:rStyle w:val="span"/>
+                <w:rFonts w:eastAsia="Open Sans"/>
+                <w:sz w:val="22"/>
+                <w:szCs w:val="22"/>
+              </w:rPr>
+              <w:t xml:space="preserve"> some</w:t>
+            </w:r>
+            <w:r>
+              <w:rPr>
+                <w:rStyle w:val="span"/>
+                <w:rFonts w:eastAsia="Open Sans"/>
+                <w:sz w:val="22"/>
+                <w:szCs w:val="22"/>
+              </w:rPr>
+              <w:t xml:space="preserve"> PHP.</w:t>
+            </w:r>
+            <w:r>
+              <w:rPr>
+                <w:rStyle w:val="span"/>
+                <w:rFonts w:eastAsia="Open Sans"/>
+                <w:sz w:val="22"/>
+                <w:szCs w:val="22"/>
+              </w:rPr>
+              <w:t xml:space="preserve"> Utilize</w:t>
+            </w:r>
+            <w:r>
+              <w:rPr>
+                <w:rStyle w:val="span"/>
+                <w:rFonts w:eastAsia="Open Sans"/>
+                <w:sz w:val="22"/>
+                <w:szCs w:val="22"/>
+              </w:rPr>
+              <w:t>,</w:t>
+            </w:r>
+            <w:r>
+              <w:rPr>
+                <w:rStyle w:val="span"/>
+                <w:rFonts w:eastAsia="Open Sans"/>
+                <w:sz w:val="22"/>
+                <w:szCs w:val="22"/>
+              </w:rPr>
+              <w:t xml:space="preserve"> install,</w:t>
+            </w:r>
+            <w:r>
+              <w:rPr>
+                <w:rStyle w:val="span"/>
+                <w:rFonts w:eastAsia="Open Sans"/>
+                <w:sz w:val="22"/>
+                <w:szCs w:val="22"/>
+              </w:rPr>
+              <w:t xml:space="preserve"> </w:t>
+            </w:r>
+            <w:r>
+              <w:rPr>
+                <w:rStyle w:val="span"/>
+                <w:rFonts w:eastAsia="Open Sans"/>
+                <w:sz w:val="22"/>
+                <w:szCs w:val="22"/>
+              </w:rPr>
+              <w:t>monitor,</w:t>
+            </w:r>
+            <w:r>
+              <w:rPr>
+                <w:rStyle w:val="span"/>
+                <w:rFonts w:eastAsia="Open Sans"/>
+                <w:sz w:val="22"/>
+                <w:szCs w:val="22"/>
+              </w:rPr>
+              <w:t xml:space="preserve"> customize</w:t>
+            </w:r>
+            <w:r>
+              <w:rPr>
+                <w:rStyle w:val="span"/>
+                <w:rFonts w:eastAsia="Open Sans"/>
+                <w:sz w:val="22"/>
+                <w:szCs w:val="22"/>
+              </w:rPr>
+              <w:t>,</w:t>
+            </w:r>
+            <w:r>
+              <w:rPr>
+                <w:rStyle w:val="span"/>
+                <w:rFonts w:eastAsia="Open Sans"/>
+                <w:sz w:val="22"/>
+                <w:szCs w:val="22"/>
+              </w:rPr>
+              <w:t xml:space="preserve"> and update</w:t>
+            </w:r>
+            <w:r>
+              <w:rPr>
+                <w:rStyle w:val="span"/>
+                <w:rFonts w:eastAsia="Open Sans"/>
+                <w:sz w:val="22"/>
+                <w:szCs w:val="22"/>
+              </w:rPr>
+              <w:t xml:space="preserve"> Advanced Custom Fields</w:t>
+            </w:r>
+            <w:r>
+              <w:rPr>
+                <w:rStyle w:val="span"/>
+                <w:rFonts w:eastAsia="Open Sans"/>
+                <w:sz w:val="22"/>
+                <w:szCs w:val="22"/>
+              </w:rPr>
+              <w:t>,</w:t>
+            </w:r>
+            <w:r>
+              <w:rPr>
+                <w:rStyle w:val="span"/>
+                <w:rFonts w:eastAsia="Open Sans"/>
+                <w:sz w:val="22"/>
+                <w:szCs w:val="22"/>
+              </w:rPr>
+              <w:t xml:space="preserve"> Gutenberg </w:t>
+            </w:r>
+            <w:r>
+              <w:rPr>
+                <w:rStyle w:val="span"/>
+                <w:rFonts w:eastAsia="Open Sans"/>
+                <w:sz w:val="22"/>
+                <w:szCs w:val="22"/>
+              </w:rPr>
+              <w:t xml:space="preserve">block editor, and over </w:t>
+            </w:r>
+            <w:r>
+              <w:rPr>
+                <w:rStyle w:val="span"/>
+                <w:rFonts w:eastAsia="Open Sans"/>
+                <w:sz w:val="22"/>
+                <w:szCs w:val="22"/>
+              </w:rPr>
+              <w:t>two</w:t>
+            </w:r>
+            <w:r>
+              <w:rPr>
+                <w:rStyle w:val="span"/>
+                <w:rFonts w:eastAsia="Open Sans"/>
+                <w:sz w:val="22"/>
+                <w:szCs w:val="22"/>
+              </w:rPr>
+              <w:t xml:space="preserve"> dozen other WordPress plugins</w:t>
+            </w:r>
+            <w:r>
+              <w:rPr>
+                <w:rStyle w:val="span"/>
+                <w:rFonts w:eastAsia="Open Sans"/>
+                <w:sz w:val="22"/>
+                <w:szCs w:val="22"/>
+              </w:rPr>
+              <w:t>.</w:t>
+            </w:r>
+            <w:r>
+              <w:rPr>
+                <w:rStyle w:val="span"/>
+                <w:rFonts w:eastAsia="Open Sans"/>
+                <w:sz w:val="22"/>
+                <w:szCs w:val="22"/>
+              </w:rPr>
+              <w:t xml:space="preserve"> </w:t>
+            </w:r>
+            <w:r>
+              <w:rPr>
+                <w:rStyle w:val="span"/>
+                <w:rFonts w:eastAsia="Open Sans"/>
+                <w:sz w:val="22"/>
+                <w:szCs w:val="22"/>
+              </w:rPr>
+              <w:t xml:space="preserve">Experience </w:t>
+            </w:r>
+            <w:r>
+              <w:rPr>
+                <w:rStyle w:val="span"/>
+                <w:rFonts w:eastAsia="Open Sans"/>
+                <w:sz w:val="22"/>
+                <w:szCs w:val="22"/>
+              </w:rPr>
+              <w:t>modify</w:t>
+            </w:r>
+            <w:r>
+              <w:rPr>
+                <w:rStyle w:val="span"/>
+                <w:rFonts w:eastAsia="Open Sans"/>
+                <w:sz w:val="22"/>
+                <w:szCs w:val="22"/>
+              </w:rPr>
+              <w:t>ing</w:t>
+            </w:r>
+            <w:r>
+              <w:rPr>
+                <w:rStyle w:val="span"/>
+                <w:rFonts w:eastAsia="Open Sans"/>
+                <w:sz w:val="22"/>
+                <w:szCs w:val="22"/>
+              </w:rPr>
+              <w:t xml:space="preserve"> custom plugins</w:t>
+            </w:r>
+            <w:r>
+              <w:rPr>
+                <w:rStyle w:val="span"/>
+                <w:rFonts w:eastAsia="Open Sans"/>
+                <w:sz w:val="22"/>
+                <w:szCs w:val="22"/>
+              </w:rPr>
+              <w:t xml:space="preserve"> as needed</w:t>
+            </w:r>
+            <w:r>
+              <w:rPr>
+                <w:rStyle w:val="span"/>
+                <w:rFonts w:eastAsia="Open Sans"/>
+                <w:sz w:val="22"/>
+                <w:szCs w:val="22"/>
+              </w:rPr>
+              <w:t>.</w:t>
+            </w:r>
+          </w:p>
+          <w:p>
+            <w:pPr>
+              <w:pStyle w:val="p"/>
+              <w:numPr>
+                <w:ilvl w:val="0"/>
+                <w:numId w:val="9"/>
+              </w:numPr>
+              <w:spacing w:before="100" w:line="140" w:lineRule="atLeast"/>
+              <w:ind w:left="1123" w:right="202"/>
+              <w:rPr>
+                <w:rStyle w:val="span"/>
+                <w:rFonts w:eastAsia="Open Sans"/>
+                <w:sz w:val="22"/>
+                <w:szCs w:val="22"/>
+              </w:rPr>
+            </w:pPr>
+            <w:r>
+              <w:rPr>
+                <w:rStyle w:val="span"/>
+                <w:rFonts w:eastAsia="Open Sans"/>
+                <w:sz w:val="22"/>
+                <w:szCs w:val="22"/>
+              </w:rPr>
+              <w:t xml:space="preserve">Create </w:t>
+            </w:r>
+            <w:r>
+              <w:rPr>
+                <w:rStyle w:val="span"/>
+                <w:rFonts w:eastAsia="Open Sans"/>
+                <w:sz w:val="22"/>
+                <w:szCs w:val="22"/>
+              </w:rPr>
+              <w:t xml:space="preserve">curriculum </w:t>
+            </w:r>
+            <w:r>
+              <w:rPr>
+                <w:rStyle w:val="span"/>
+                <w:rFonts w:eastAsia="Open Sans"/>
+                <w:sz w:val="22"/>
+                <w:szCs w:val="22"/>
+              </w:rPr>
+              <w:t>and</w:t>
+            </w:r>
+            <w:r>
+              <w:rPr>
+                <w:rStyle w:val="span"/>
+                <w:rFonts w:eastAsia="Open Sans"/>
+                <w:sz w:val="22"/>
+                <w:szCs w:val="22"/>
+              </w:rPr>
+              <w:t xml:space="preserve"> implement lesson plans,</w:t>
+            </w:r>
+            <w:r>
+              <w:rPr>
+                <w:rStyle w:val="span"/>
+                <w:rFonts w:eastAsia="Open Sans"/>
+                <w:sz w:val="22"/>
+                <w:szCs w:val="22"/>
+              </w:rPr>
+              <w:t xml:space="preserve"> teach,</w:t>
+            </w:r>
+            <w:r>
+              <w:rPr>
+                <w:rStyle w:val="span"/>
+                <w:rFonts w:eastAsia="Open Sans"/>
+                <w:sz w:val="22"/>
+                <w:szCs w:val="22"/>
+              </w:rPr>
+              <w:t xml:space="preserve"> </w:t>
+            </w:r>
+            <w:r>
+              <w:rPr>
+                <w:rStyle w:val="span"/>
+                <w:rFonts w:eastAsia="Open Sans"/>
+                <w:sz w:val="22"/>
+                <w:szCs w:val="22"/>
+              </w:rPr>
+              <w:t>troubleshoot,</w:t>
+            </w:r>
+            <w:r>
+              <w:rPr>
+                <w:rStyle w:val="span"/>
+                <w:rFonts w:eastAsia="Open Sans"/>
+                <w:sz w:val="22"/>
+                <w:szCs w:val="22"/>
+              </w:rPr>
+              <w:t xml:space="preserve"> and contribute to other prospective developers’ code, instruct </w:t>
+            </w:r>
+            <w:r>
+              <w:rPr>
+                <w:rStyle w:val="span"/>
+                <w:rFonts w:eastAsia="Open Sans"/>
+                <w:sz w:val="22"/>
+                <w:szCs w:val="22"/>
+              </w:rPr>
+              <w:t>rigorous courses while ensuring student comprehension of the material</w:t>
+            </w:r>
+            <w:r>
+              <w:rPr>
+                <w:rStyle w:val="span"/>
+                <w:rFonts w:eastAsia="Open Sans"/>
+                <w:sz w:val="22"/>
+                <w:szCs w:val="22"/>
+              </w:rPr>
+              <w:t>, introduce students to different areas of IT including</w:t>
+            </w:r>
+            <w:r>
+              <w:rPr>
+                <w:rStyle w:val="span"/>
+                <w:rFonts w:eastAsia="Open Sans"/>
+                <w:sz w:val="22"/>
+                <w:szCs w:val="22"/>
+              </w:rPr>
+              <w:t xml:space="preserve"> </w:t>
+            </w:r>
+            <w:r>
+              <w:rPr>
+                <w:rStyle w:val="span"/>
+                <w:rFonts w:eastAsia="Open Sans"/>
+                <w:sz w:val="22"/>
+                <w:szCs w:val="22"/>
+              </w:rPr>
+              <w:t xml:space="preserve">Design, </w:t>
+            </w:r>
+            <w:r>
+              <w:rPr>
+                <w:rStyle w:val="span"/>
+                <w:rFonts w:eastAsia="Open Sans"/>
+                <w:sz w:val="22"/>
+                <w:szCs w:val="22"/>
+              </w:rPr>
+              <w:t>Infrastructure,</w:t>
+            </w:r>
+            <w:r>
+              <w:rPr>
+                <w:rStyle w:val="span"/>
+                <w:rFonts w:eastAsia="Open Sans"/>
+                <w:sz w:val="22"/>
+                <w:szCs w:val="22"/>
+              </w:rPr>
+              <w:t xml:space="preserve"> Web/Software Development, </w:t>
+            </w:r>
+            <w:r>
+              <w:rPr>
+                <w:rStyle w:val="span"/>
+                <w:rFonts w:eastAsia="Open Sans"/>
+                <w:sz w:val="22"/>
+                <w:szCs w:val="22"/>
+              </w:rPr>
+              <w:t>Operations</w:t>
+            </w:r>
+            <w:r>
+              <w:rPr>
+                <w:rStyle w:val="span"/>
+                <w:rFonts w:eastAsia="Open Sans"/>
+                <w:sz w:val="22"/>
+                <w:szCs w:val="22"/>
+              </w:rPr>
+              <w:t xml:space="preserve"> and Data.</w:t>
+            </w:r>
+          </w:p>
+          <w:p>
+            <w:pPr>
+              <w:pStyle w:val="p"/>
+              <w:numPr>
+                <w:ilvl w:val="0"/>
+                <w:numId w:val="9"/>
+              </w:numPr>
+              <w:spacing w:before="100" w:line="140" w:lineRule="atLeast"/>
+              <w:ind w:left="1123" w:right="202"/>
+              <w:rPr>
+                <w:rStyle w:val="span"/>
+                <w:rFonts w:eastAsia="Open Sans"/>
+                <w:sz w:val="22"/>
+                <w:szCs w:val="22"/>
+              </w:rPr>
+            </w:pPr>
+            <w:r>
+              <w:rPr>
+                <w:rStyle w:val="span"/>
+                <w:rFonts w:eastAsia="Open Sans"/>
+                <w:sz w:val="22"/>
+                <w:szCs w:val="22"/>
+              </w:rPr>
+              <w:t xml:space="preserve">Experience </w:t>
+            </w:r>
+            <w:r>
+              <w:rPr>
+                <w:rStyle w:val="span"/>
+                <w:rFonts w:eastAsia="Open Sans"/>
+                <w:sz w:val="22"/>
+                <w:szCs w:val="22"/>
+              </w:rPr>
+              <w:t xml:space="preserve">troubleshooting multi-function printers, phone systems, EDI code, </w:t>
+            </w:r>
+            <w:r>
+              <w:rPr>
+                <w:rStyle w:val="span"/>
+                <w:rFonts w:eastAsia="Open Sans"/>
+                <w:sz w:val="22"/>
+                <w:szCs w:val="22"/>
+              </w:rPr>
+              <w:t xml:space="preserve">SQL reporting errors, </w:t>
+            </w:r>
+            <w:r>
+              <w:rPr>
+                <w:rStyle w:val="span"/>
+                <w:rFonts w:eastAsia="Open Sans"/>
+                <w:sz w:val="22"/>
+                <w:szCs w:val="22"/>
+              </w:rPr>
+              <w:t>VPN configuration, internet connectivity, desktop/laptops/phones</w:t>
+            </w:r>
+            <w:r>
+              <w:rPr>
+                <w:rStyle w:val="span"/>
+                <w:rFonts w:eastAsia="Open Sans"/>
+                <w:sz w:val="22"/>
+                <w:szCs w:val="22"/>
+              </w:rPr>
+              <w:t>/printers</w:t>
+            </w:r>
+            <w:r>
+              <w:rPr>
+                <w:rStyle w:val="span"/>
+                <w:rFonts w:eastAsia="Open Sans"/>
+                <w:sz w:val="22"/>
+                <w:szCs w:val="22"/>
+              </w:rPr>
+              <w:t xml:space="preserve"> </w:t>
+            </w:r>
+            <w:r>
+              <w:rPr>
+                <w:rStyle w:val="span"/>
+                <w:rFonts w:eastAsia="Open Sans"/>
+                <w:sz w:val="22"/>
+                <w:szCs w:val="22"/>
+              </w:rPr>
+              <w:t>phone s</w:t>
+            </w:r>
+            <w:r>
+              <w:rPr>
+                <w:rStyle w:val="span"/>
+                <w:rFonts w:eastAsia="Open Sans"/>
+                <w:sz w:val="22"/>
+                <w:szCs w:val="22"/>
+              </w:rPr>
+              <w:t>ystems</w:t>
+            </w:r>
+            <w:r>
+              <w:rPr>
+                <w:rStyle w:val="span"/>
+                <w:rFonts w:eastAsia="Open Sans"/>
+                <w:sz w:val="22"/>
+                <w:szCs w:val="22"/>
+              </w:rPr>
+              <w:t>, basic server administration,</w:t>
+            </w:r>
+            <w:r>
+              <w:rPr>
+                <w:rStyle w:val="span"/>
+                <w:rFonts w:eastAsia="Open Sans"/>
+                <w:sz w:val="22"/>
+                <w:szCs w:val="22"/>
+              </w:rPr>
+              <w:t xml:space="preserve"> distribution groups, and cybersecurity.</w:t>
+            </w:r>
+          </w:p>
+          <w:p>
+            <w:pPr>
+              <w:spacing w:line="240" w:lineRule="auto"/>
+              <w:rPr>
+                <w:rStyle w:val="span"/>
+                <w:rFonts w:eastAsia="Open Sans"/>
+              </w:rPr>
+            </w:pPr>
+          </w:p>
+          <w:p>
+            <w:pPr>
+              <w:pStyle w:val="p"/>
+              <w:spacing w:line="240" w:lineRule="auto"/>
+              <w:ind w:left="400" w:right="200"/>
+              <w:rPr>
+                <w:rStyle w:val="span"/>
+                <w:rFonts w:eastAsia="Open Sans"/>
+                <w:sz w:val="22"/>
+                <w:szCs w:val="22"/>
+              </w:rPr>
+            </w:pPr>
+            <w:r>
+              <w:rPr>
+                <w:rStyle w:val="span"/>
+                <w:rFonts w:eastAsia="Open Sans"/>
+                <w:b/>
+                <w:bCs/>
+                <w:sz w:val="22"/>
+                <w:szCs w:val="22"/>
+              </w:rPr>
+              <w:t>LEADERSHIP AND</w:t>
+            </w:r>
+            <w:r>
+              <w:rPr>
+                <w:rStyle w:val="span"/>
+                <w:rFonts w:eastAsia="Open Sans"/>
+                <w:b/>
+                <w:bCs/>
+                <w:sz w:val="22"/>
+                <w:szCs w:val="22"/>
+              </w:rPr>
+              <w:t xml:space="preserve"> PROJECT </w:t>
+            </w:r>
+            <w:r>
+              <w:rPr>
+                <w:rStyle w:val="span"/>
+                <w:rFonts w:eastAsia="Open Sans"/>
+                <w:b/>
+                <w:bCs/>
+                <w:sz w:val="22"/>
+                <w:szCs w:val="22"/>
+              </w:rPr>
+              <w:t>MANAGEMENT</w:t>
+            </w:r>
+          </w:p>
+          <w:p>
+            <w:pPr>
+              <w:pStyle w:val="p"/>
+              <w:numPr>
+                <w:ilvl w:val="0"/>
+                <w:numId w:val="9"/>
+              </w:numPr>
+              <w:spacing w:before="100" w:line="140" w:lineRule="atLeast"/>
+              <w:ind w:left="1123" w:right="202"/>
+              <w:rPr>
+                <w:rStyle w:val="span"/>
+                <w:rFonts w:eastAsia="Open Sans"/>
+                <w:sz w:val="22"/>
+                <w:szCs w:val="22"/>
+              </w:rPr>
+            </w:pPr>
+            <w:r>
+              <w:rPr>
+                <w:rStyle w:val="span"/>
+                <w:rFonts w:eastAsia="Open Sans"/>
+                <w:sz w:val="22"/>
+                <w:szCs w:val="22"/>
+              </w:rPr>
+              <w:t>5 years of experience planning open and closed events</w:t>
+            </w:r>
+            <w:r>
+              <w:rPr>
+                <w:rStyle w:val="span"/>
+                <w:rFonts w:eastAsia="Open Sans"/>
+                <w:sz w:val="22"/>
+                <w:szCs w:val="22"/>
+              </w:rPr>
+              <w:t xml:space="preserve"> (outreach, trainings, </w:t>
+            </w:r>
+            <w:r>
+              <w:rPr>
+                <w:rStyle w:val="span"/>
+                <w:rFonts w:eastAsia="Open Sans"/>
+                <w:sz w:val="22"/>
+                <w:szCs w:val="22"/>
+              </w:rPr>
+              <w:t>social events, etc.)</w:t>
+            </w:r>
+            <w:r>
+              <w:rPr>
+                <w:rStyle w:val="span"/>
+                <w:rFonts w:eastAsia="Open Sans"/>
+                <w:sz w:val="22"/>
+                <w:szCs w:val="22"/>
+              </w:rPr>
+              <w:t xml:space="preserve">, </w:t>
+            </w:r>
+            <w:r>
+              <w:rPr>
+                <w:rStyle w:val="span"/>
+                <w:rFonts w:eastAsia="Open Sans"/>
+                <w:sz w:val="22"/>
+                <w:szCs w:val="22"/>
+              </w:rPr>
+              <w:t>community engagements, maintaining schedules</w:t>
+            </w:r>
+            <w:r>
+              <w:rPr>
+                <w:rStyle w:val="span"/>
+                <w:rFonts w:eastAsia="Open Sans"/>
+                <w:sz w:val="22"/>
+                <w:szCs w:val="22"/>
+              </w:rPr>
+              <w:t>, ensur</w:t>
+            </w:r>
+            <w:r>
+              <w:rPr>
+                <w:rStyle w:val="span"/>
+                <w:rFonts w:eastAsia="Open Sans"/>
+                <w:sz w:val="22"/>
+                <w:szCs w:val="22"/>
+              </w:rPr>
+              <w:t>e</w:t>
+            </w:r>
+            <w:r>
+              <w:rPr>
+                <w:rStyle w:val="span"/>
+                <w:rFonts w:eastAsia="Open Sans"/>
+                <w:sz w:val="22"/>
+                <w:szCs w:val="22"/>
+              </w:rPr>
+              <w:t xml:space="preserve"> project deadlines</w:t>
+            </w:r>
+            <w:r>
+              <w:rPr>
+                <w:rStyle w:val="span"/>
+                <w:rFonts w:eastAsia="Open Sans"/>
+                <w:sz w:val="22"/>
+                <w:szCs w:val="22"/>
+              </w:rPr>
+              <w:t>, public speaking to target audiences</w:t>
+            </w:r>
+            <w:r>
+              <w:rPr>
+                <w:rStyle w:val="span"/>
+                <w:rFonts w:eastAsia="Open Sans"/>
+                <w:sz w:val="22"/>
+                <w:szCs w:val="22"/>
+              </w:rPr>
+              <w:t xml:space="preserve"> </w:t>
+            </w:r>
+            <w:r>
+              <w:rPr>
+                <w:rStyle w:val="span"/>
+                <w:rFonts w:eastAsia="Open Sans"/>
+                <w:sz w:val="22"/>
+                <w:szCs w:val="22"/>
+              </w:rPr>
+              <w:t>(of up to 600 individuals)</w:t>
+            </w:r>
+            <w:r>
+              <w:rPr>
+                <w:rStyle w:val="span"/>
+                <w:rFonts w:eastAsia="Open Sans"/>
+                <w:sz w:val="22"/>
+                <w:szCs w:val="22"/>
+              </w:rPr>
+              <w:t>,</w:t>
+            </w:r>
+            <w:r>
+              <w:rPr>
+                <w:rStyle w:val="span"/>
+                <w:rFonts w:eastAsia="Open Sans"/>
+                <w:sz w:val="22"/>
+                <w:szCs w:val="22"/>
+              </w:rPr>
+              <w:t xml:space="preserve"> creat</w:t>
+            </w:r>
+            <w:r>
+              <w:rPr>
+                <w:rStyle w:val="span"/>
+                <w:rFonts w:eastAsia="Open Sans"/>
+                <w:sz w:val="22"/>
+                <w:szCs w:val="22"/>
+              </w:rPr>
+              <w:t xml:space="preserve">e </w:t>
+            </w:r>
+            <w:r>
+              <w:rPr>
+                <w:rStyle w:val="span"/>
+                <w:rFonts w:eastAsia="Open Sans"/>
+                <w:sz w:val="22"/>
+                <w:szCs w:val="22"/>
+              </w:rPr>
+              <w:t xml:space="preserve">advertisements for </w:t>
+            </w:r>
+            <w:r>
+              <w:rPr>
+                <w:rStyle w:val="span"/>
+                <w:rFonts w:eastAsia="Open Sans"/>
+                <w:sz w:val="22"/>
+                <w:szCs w:val="22"/>
+              </w:rPr>
+              <w:t>events</w:t>
+            </w:r>
+            <w:r>
+              <w:rPr>
+                <w:rStyle w:val="span"/>
+                <w:rFonts w:eastAsia="Open Sans"/>
+                <w:sz w:val="22"/>
+                <w:szCs w:val="22"/>
+              </w:rPr>
+              <w:t>.</w:t>
+            </w:r>
+          </w:p>
+          <w:p>
+            <w:pPr>
+              <w:pStyle w:val="p"/>
+              <w:numPr>
+                <w:ilvl w:val="0"/>
+                <w:numId w:val="9"/>
+              </w:numPr>
+              <w:spacing w:before="100" w:line="140" w:lineRule="atLeast"/>
+              <w:ind w:left="1123" w:right="202"/>
+              <w:rPr>
+                <w:rStyle w:val="span"/>
+                <w:rFonts w:eastAsia="Open Sans"/>
+                <w:sz w:val="22"/>
+                <w:szCs w:val="22"/>
+              </w:rPr>
+            </w:pPr>
+            <w:r>
+              <w:rPr>
+                <w:rStyle w:val="span"/>
+                <w:rFonts w:eastAsia="Open Sans"/>
+                <w:sz w:val="22"/>
+                <w:szCs w:val="22"/>
+              </w:rPr>
+              <w:t>E</w:t>
+            </w:r>
+            <w:r>
+              <w:rPr>
+                <w:rStyle w:val="span"/>
+                <w:rFonts w:eastAsia="Open Sans"/>
+                <w:sz w:val="22"/>
+                <w:szCs w:val="22"/>
+              </w:rPr>
+              <w:t xml:space="preserve">nsure quality services rendered to clients outlined in program grant, ensure </w:t>
+            </w:r>
+            <w:r>
+              <w:rPr>
+                <w:rStyle w:val="span"/>
+                <w:rFonts w:eastAsia="Open Sans"/>
+                <w:sz w:val="22"/>
+                <w:szCs w:val="22"/>
+              </w:rPr>
+              <w:t xml:space="preserve">personal private information </w:t>
+            </w:r>
+            <w:r>
+              <w:rPr>
+                <w:rStyle w:val="span"/>
+                <w:rFonts w:eastAsia="Open Sans"/>
+                <w:sz w:val="22"/>
+                <w:szCs w:val="22"/>
+              </w:rPr>
+              <w:t>data security for students, file compliance reports with funders</w:t>
+            </w:r>
+            <w:r>
+              <w:rPr>
+                <w:rStyle w:val="span"/>
+                <w:rFonts w:eastAsia="Open Sans"/>
+                <w:sz w:val="22"/>
+                <w:szCs w:val="22"/>
+              </w:rPr>
+              <w:t>.</w:t>
+            </w:r>
+          </w:p>
+          <w:p>
+            <w:pPr>
+              <w:spacing w:line="240" w:lineRule="auto"/>
+              <w:rPr>
+                <w:b/>
+                <w:i/>
+                <w:iCs/>
+              </w:rPr>
+            </w:pPr>
+          </w:p>
+          <w:p>
+            <w:pPr>
+              <w:spacing w:line="240" w:lineRule="auto"/>
+              <w:ind w:left="360"/>
+              <w:rPr>
+                <w:b/>
+                <w:sz w:val="22"/>
+                <w:szCs w:val="22"/>
+              </w:rPr>
+            </w:pPr>
+            <w:r>
+              <w:rPr>
+                <w:b/>
+                <w:sz w:val="22"/>
+                <w:szCs w:val="22"/>
+              </w:rPr>
+              <w:t>P</w:t>
+            </w:r>
+            <w:r>
+              <w:rPr>
+                <w:b/>
+                <w:sz w:val="22"/>
+                <w:szCs w:val="22"/>
+              </w:rPr>
+              <w:t>ROJECTS</w:t>
+            </w:r>
+            <w:r>
+              <w:rPr>
+                <w:b/>
+                <w:sz w:val="22"/>
+                <w:szCs w:val="22"/>
+              </w:rPr>
+              <w:softHyphen/>
+            </w:r>
+            <w:r>
+              <w:rPr>
+                <w:b/>
+                <w:sz w:val="22"/>
+                <w:szCs w:val="22"/>
+              </w:rPr>
+              <w:softHyphen/>
+            </w:r>
+          </w:p>
+          <w:p>
+            <w:pPr>
+              <w:pStyle w:val="p"/>
               <w:spacing w:before="100" w:line="280" w:lineRule="atLeast"/>
-              <w:ind w:right="200"/>
-              <w:rPr>
-                <w:rStyle w:val="span"/>
-                <w:rFonts w:eastAsia="Open Sans"/>
+              <w:ind w:left="540" w:right="200"/>
+              <w:rPr>
+                <w:rStyle w:val="span"/>
+                <w:rFonts w:eastAsia="Open Sans"/>
+                <w:b/>
+                <w:bCs/>
                 <w:sz w:val="22"/>
                 <w:szCs w:val="22"/>
               </w:rPr>
@@ -2588,136 +3664,23 @@
               <w:rPr>
                 <w:rStyle w:val="span"/>
                 <w:rFonts w:eastAsia="Open Sans"/>
-                <w:sz w:val="22"/>
-                <w:szCs w:val="22"/>
-              </w:rPr>
-              <w:t>Create custom</w:t>
-            </w:r>
-            <w:r>
-              <w:rPr>
-                <w:rStyle w:val="span"/>
-                <w:rFonts w:eastAsia="Open Sans"/>
-                <w:sz w:val="22"/>
-                <w:szCs w:val="22"/>
-              </w:rPr>
-              <w:t xml:space="preserve"> applications and </w:t>
-            </w:r>
-            <w:r>
-              <w:rPr>
-                <w:rStyle w:val="span"/>
-                <w:rFonts w:eastAsia="Open Sans"/>
-                <w:sz w:val="22"/>
-                <w:szCs w:val="22"/>
-              </w:rPr>
-              <w:t xml:space="preserve">themes for websites in </w:t>
-            </w:r>
-            <w:r>
-              <w:rPr>
-                <w:rStyle w:val="span"/>
-                <w:rFonts w:eastAsia="Open Sans"/>
-                <w:sz w:val="22"/>
-                <w:szCs w:val="22"/>
-              </w:rPr>
-              <w:t>WordPress using HTML/CSS, JavaScript, jQuery and</w:t>
-            </w:r>
-            <w:r>
-              <w:rPr>
-                <w:rStyle w:val="span"/>
-                <w:rFonts w:eastAsia="Open Sans"/>
-                <w:sz w:val="22"/>
-                <w:szCs w:val="22"/>
-              </w:rPr>
-              <w:t xml:space="preserve"> some</w:t>
-            </w:r>
-            <w:r>
-              <w:rPr>
-                <w:rStyle w:val="span"/>
-                <w:rFonts w:eastAsia="Open Sans"/>
-                <w:sz w:val="22"/>
-                <w:szCs w:val="22"/>
-              </w:rPr>
-              <w:t xml:space="preserve"> PHP.</w:t>
-            </w:r>
-            <w:r>
-              <w:rPr>
-                <w:rStyle w:val="span"/>
-                <w:rFonts w:eastAsia="Open Sans"/>
-                <w:sz w:val="22"/>
-                <w:szCs w:val="22"/>
-              </w:rPr>
-              <w:t xml:space="preserve"> Utilize</w:t>
-            </w:r>
-            <w:r>
-              <w:rPr>
-                <w:rStyle w:val="span"/>
-                <w:rFonts w:eastAsia="Open Sans"/>
-                <w:sz w:val="22"/>
-                <w:szCs w:val="22"/>
-              </w:rPr>
-              <w:t>,</w:t>
-            </w:r>
-            <w:r>
-              <w:rPr>
-                <w:rStyle w:val="span"/>
-                <w:rFonts w:eastAsia="Open Sans"/>
-                <w:sz w:val="22"/>
-                <w:szCs w:val="22"/>
-              </w:rPr>
-              <w:t xml:space="preserve"> install,</w:t>
-            </w:r>
-            <w:r>
-              <w:rPr>
-                <w:rStyle w:val="span"/>
-                <w:rFonts w:eastAsia="Open Sans"/>
-                <w:sz w:val="22"/>
-                <w:szCs w:val="22"/>
-              </w:rPr>
-              <w:t xml:space="preserve"> monitor and update</w:t>
-            </w:r>
-            <w:r>
-              <w:rPr>
-                <w:rStyle w:val="span"/>
-                <w:rFonts w:eastAsia="Open Sans"/>
-                <w:sz w:val="22"/>
-                <w:szCs w:val="22"/>
-              </w:rPr>
-              <w:t xml:space="preserve"> Advanced Custom Fields</w:t>
-            </w:r>
-            <w:r>
-              <w:rPr>
-                <w:rStyle w:val="span"/>
-                <w:rFonts w:eastAsia="Open Sans"/>
-                <w:sz w:val="22"/>
-                <w:szCs w:val="22"/>
-              </w:rPr>
-              <w:t>,</w:t>
-            </w:r>
-            <w:r>
-              <w:rPr>
-                <w:rStyle w:val="span"/>
-                <w:rFonts w:eastAsia="Open Sans"/>
-                <w:sz w:val="22"/>
-                <w:szCs w:val="22"/>
-              </w:rPr>
-              <w:t xml:space="preserve"> Gutenberg </w:t>
-            </w:r>
-            <w:r>
-              <w:rPr>
-                <w:rStyle w:val="span"/>
-                <w:rFonts w:eastAsia="Open Sans"/>
-                <w:sz w:val="22"/>
-                <w:szCs w:val="22"/>
-              </w:rPr>
-              <w:t>block editor, and over a dozen other WordPress plugins</w:t>
-            </w:r>
-            <w:r>
-              <w:rPr>
-                <w:rStyle w:val="span"/>
-                <w:rFonts w:eastAsia="Open Sans"/>
-                <w:sz w:val="22"/>
-                <w:szCs w:val="22"/>
-              </w:rPr>
-              <w:t>.</w:t>
+                <w:b/>
+                <w:bCs/>
+                <w:sz w:val="22"/>
+                <w:szCs w:val="22"/>
+              </w:rPr>
+              <w:t xml:space="preserve">Playgrounds Website </w:t>
+            </w:r>
+            <w:r>
+              <w:rPr>
+                <w:rStyle w:val="span"/>
+                <w:rFonts w:eastAsia="Open Sans"/>
+                <w:b/>
+                <w:bCs/>
+                <w:sz w:val="22"/>
+                <w:szCs w:val="22"/>
+              </w:rPr>
+              <w:t>Creation</w:t>
             </w:r>
           </w:p>
           <w:p>
@@ -2743,142 +3706,107 @@
                 <w:sz w:val="22"/>
                 <w:szCs w:val="22"/>
               </w:rPr>
-              <w:t xml:space="preserve">Create </w:t>
-            </w:r>
-            <w:r>
-              <w:rPr>
-                <w:rStyle w:val="span"/>
-                <w:rFonts w:eastAsia="Open Sans"/>
-                <w:sz w:val="22"/>
-                <w:szCs w:val="22"/>
-              </w:rPr>
-              <w:t xml:space="preserve">curriculum </w:t>
-            </w:r>
-            <w:r>
-              <w:rPr>
-                <w:rStyle w:val="span"/>
-                <w:rFonts w:eastAsia="Open Sans"/>
-                <w:sz w:val="22"/>
-                <w:szCs w:val="22"/>
-              </w:rPr>
-              <w:t>and</w:t>
-            </w:r>
-            <w:r>
-              <w:rPr>
-                <w:rStyle w:val="span"/>
-                <w:rFonts w:eastAsia="Open Sans"/>
-                <w:sz w:val="22"/>
-                <w:szCs w:val="22"/>
-              </w:rPr>
-              <w:t xml:space="preserve"> implement lesson plans,</w:t>
-            </w:r>
-            <w:r>
-              <w:rPr>
-                <w:rStyle w:val="span"/>
-                <w:rFonts w:eastAsia="Open Sans"/>
-                <w:sz w:val="22"/>
-                <w:szCs w:val="22"/>
-              </w:rPr>
-              <w:t xml:space="preserve"> teach,</w:t>
-            </w:r>
-            <w:r>
-              <w:rPr>
-                <w:rStyle w:val="span"/>
-                <w:rFonts w:eastAsia="Open Sans"/>
-                <w:sz w:val="22"/>
-                <w:szCs w:val="22"/>
-              </w:rPr>
-              <w:t xml:space="preserve"> </w:t>
-            </w:r>
-            <w:r>
-              <w:rPr>
-                <w:rStyle w:val="span"/>
-                <w:rFonts w:eastAsia="Open Sans"/>
-                <w:sz w:val="22"/>
-                <w:szCs w:val="22"/>
-              </w:rPr>
-              <w:t>troubleshoot,</w:t>
-            </w:r>
-            <w:r>
-              <w:rPr>
-                <w:rStyle w:val="span"/>
-                <w:rFonts w:eastAsia="Open Sans"/>
-                <w:sz w:val="22"/>
-                <w:szCs w:val="22"/>
-              </w:rPr>
-              <w:t xml:space="preserve"> and contribute to other prospective developers’ code, instruct </w:t>
-            </w:r>
-            <w:r>
-              <w:rPr>
-                <w:rStyle w:val="span"/>
-                <w:rFonts w:eastAsia="Open Sans"/>
-                <w:sz w:val="22"/>
-                <w:szCs w:val="22"/>
-              </w:rPr>
-              <w:t>rigorous courses while ensuring student comprehension of the material</w:t>
-            </w:r>
-            <w:r>
-              <w:rPr>
-                <w:rStyle w:val="span"/>
-                <w:rFonts w:eastAsia="Open Sans"/>
-                <w:sz w:val="22"/>
-                <w:szCs w:val="22"/>
-              </w:rPr>
-              <w:t>, introduce students to different areas of IT including</w:t>
-            </w:r>
-            <w:r>
-              <w:rPr>
-                <w:rStyle w:val="span"/>
-                <w:rFonts w:eastAsia="Open Sans"/>
-                <w:sz w:val="22"/>
-                <w:szCs w:val="22"/>
-              </w:rPr>
-              <w:t xml:space="preserve"> </w:t>
-            </w:r>
-            <w:r>
-              <w:rPr>
-                <w:rStyle w:val="span"/>
-                <w:rFonts w:eastAsia="Open Sans"/>
-                <w:sz w:val="22"/>
-                <w:szCs w:val="22"/>
-              </w:rPr>
-              <w:t xml:space="preserve">Design, </w:t>
-            </w:r>
-            <w:r>
-              <w:rPr>
-                <w:rStyle w:val="span"/>
-                <w:rFonts w:eastAsia="Open Sans"/>
-                <w:sz w:val="22"/>
-                <w:szCs w:val="22"/>
-              </w:rPr>
-              <w:t>Infrastructure,</w:t>
-            </w:r>
-            <w:r>
-              <w:rPr>
-                <w:rStyle w:val="span"/>
-                <w:rFonts w:eastAsia="Open Sans"/>
-                <w:sz w:val="22"/>
-                <w:szCs w:val="22"/>
-              </w:rPr>
-              <w:t xml:space="preserve"> Web/Software Development, </w:t>
-            </w:r>
-            <w:r>
-              <w:rPr>
-                <w:rStyle w:val="span"/>
-                <w:rFonts w:eastAsia="Open Sans"/>
-                <w:sz w:val="22"/>
-                <w:szCs w:val="22"/>
-              </w:rPr>
-              <w:t>Operations</w:t>
-            </w:r>
-            <w:r>
-              <w:rPr>
-                <w:rStyle w:val="span"/>
-                <w:rFonts w:eastAsia="Open Sans"/>
-                <w:sz w:val="22"/>
-                <w:szCs w:val="22"/>
-              </w:rPr>
-              <w:t xml:space="preserve"> and Data.</w:t>
+              <w:t>Responsible for creati</w:t>
+            </w:r>
+            <w:r>
+              <w:rPr>
+                <w:rStyle w:val="span"/>
+                <w:rFonts w:eastAsia="Open Sans"/>
+                <w:sz w:val="22"/>
+                <w:szCs w:val="22"/>
+              </w:rPr>
+              <w:t xml:space="preserve">ng a custom </w:t>
+            </w:r>
+            <w:proofErr w:type="spellStart"/>
+            <w:r>
+              <w:rPr>
+                <w:rStyle w:val="span"/>
+                <w:rFonts w:eastAsia="Open Sans"/>
+                <w:sz w:val="22"/>
+                <w:szCs w:val="22"/>
+              </w:rPr>
+              <w:t>wordpress</w:t>
+            </w:r>
+            <w:proofErr w:type="spellEnd"/>
+            <w:r>
+              <w:rPr>
+                <w:rStyle w:val="span"/>
+                <w:rFonts w:eastAsia="Open Sans"/>
+                <w:sz w:val="22"/>
+                <w:szCs w:val="22"/>
+              </w:rPr>
+              <w:t xml:space="preserve"> theme</w:t>
+            </w:r>
+            <w:r>
+              <w:rPr>
+                <w:rStyle w:val="span"/>
+                <w:rFonts w:eastAsia="Open Sans"/>
+                <w:sz w:val="22"/>
+                <w:szCs w:val="22"/>
+              </w:rPr>
+              <w:t xml:space="preserve"> for this entire project </w:t>
+            </w:r>
+            <w:r>
+              <w:rPr>
+                <w:rStyle w:val="span"/>
+                <w:rFonts w:eastAsia="Open Sans"/>
+                <w:sz w:val="22"/>
+                <w:szCs w:val="22"/>
+              </w:rPr>
+              <w:t>based of</w:t>
+            </w:r>
+            <w:r>
+              <w:rPr>
+                <w:rStyle w:val="span"/>
+                <w:rFonts w:eastAsia="Open Sans"/>
+                <w:sz w:val="22"/>
+                <w:szCs w:val="22"/>
+              </w:rPr>
+              <w:t xml:space="preserve"> the designs provided by our UX/UI Designer.</w:t>
+            </w:r>
+            <w:r>
+              <w:rPr>
+                <w:rStyle w:val="span"/>
+                <w:rFonts w:eastAsia="Open Sans"/>
+                <w:sz w:val="22"/>
+                <w:szCs w:val="22"/>
+              </w:rPr>
+              <w:t xml:space="preserve"> Ensure best SEO and ADA practices were followed for broad accessibility and outreach</w:t>
+            </w:r>
+            <w:r>
+              <w:rPr>
+                <w:rStyle w:val="span"/>
+                <w:rFonts w:eastAsia="Open Sans"/>
+                <w:sz w:val="22"/>
+                <w:szCs w:val="22"/>
+              </w:rPr>
+              <w:t>.</w:t>
+            </w:r>
+          </w:p>
+          <w:p>
+            <w:pPr>
+              <w:pStyle w:val="p"/>
+              <w:spacing w:before="100" w:line="280" w:lineRule="atLeast"/>
+              <w:ind w:left="540" w:right="200"/>
+              <w:rPr>
+                <w:rStyle w:val="span"/>
+                <w:rFonts w:eastAsia="Open Sans"/>
+                <w:b/>
+                <w:bCs/>
+                <w:sz w:val="22"/>
+                <w:szCs w:val="22"/>
+              </w:rPr>
+            </w:pPr>
+            <w:r>
+              <w:rPr>
+                <w:rStyle w:val="span"/>
+                <w:rFonts w:eastAsia="Open Sans"/>
+                <w:b/>
+                <w:bCs/>
+                <w:sz w:val="22"/>
+                <w:szCs w:val="22"/>
+              </w:rPr>
+              <w:t>Corporate Website Overhaul</w:t>
             </w:r>
           </w:p>
           <w:p>
@@ -2893,6 +3821,8 @@
               <w:rPr>
                 <w:rStyle w:val="span"/>
                 <w:rFonts w:eastAsia="Open Sans"/>
+                <w:b/>
+                <w:bCs/>
                 <w:sz w:val="22"/>
                 <w:szCs w:val="22"/>
               </w:rPr>
@@ -2904,94 +3834,86 @@
                 <w:sz w:val="22"/>
                 <w:szCs w:val="22"/>
               </w:rPr>
-              <w:t xml:space="preserve">Experience </w:t>
-            </w:r>
-            <w:r>
-              <w:rPr>
-                <w:rStyle w:val="span"/>
-                <w:rFonts w:eastAsia="Open Sans"/>
-                <w:sz w:val="22"/>
-                <w:szCs w:val="22"/>
-              </w:rPr>
-              <w:t xml:space="preserve">troubleshooting multi-function printers, phone systems, EDI code, </w:t>
-            </w:r>
-            <w:r>
-              <w:rPr>
-                <w:rStyle w:val="span"/>
-                <w:rFonts w:eastAsia="Open Sans"/>
-                <w:sz w:val="22"/>
-                <w:szCs w:val="22"/>
-              </w:rPr>
-              <w:t xml:space="preserve">SQL reporting errors, </w:t>
-            </w:r>
-            <w:r>
-              <w:rPr>
-                <w:rStyle w:val="span"/>
-                <w:rFonts w:eastAsia="Open Sans"/>
-                <w:sz w:val="22"/>
-                <w:szCs w:val="22"/>
-              </w:rPr>
-              <w:t>VPN configuration, internet connectivity, desktop/laptops/cell phones</w:t>
-            </w:r>
-            <w:r>
-              <w:rPr>
-                <w:rStyle w:val="span"/>
-                <w:rFonts w:eastAsia="Open Sans"/>
-                <w:sz w:val="22"/>
-                <w:szCs w:val="22"/>
-              </w:rPr>
-              <w:t>/printers/phone systems</w:t>
-            </w:r>
-            <w:r>
-              <w:rPr>
-                <w:rStyle w:val="span"/>
-                <w:rFonts w:eastAsia="Open Sans"/>
-                <w:sz w:val="22"/>
-                <w:szCs w:val="22"/>
-              </w:rPr>
-              <w:t xml:space="preserve"> (hardware, software, firmware),</w:t>
-            </w:r>
-            <w:r>
-              <w:rPr>
-                <w:rStyle w:val="span"/>
-                <w:rFonts w:eastAsia="Open Sans"/>
-                <w:sz w:val="22"/>
-                <w:szCs w:val="22"/>
-              </w:rPr>
-              <w:t xml:space="preserve"> phone switchboards, basic server administration,</w:t>
-            </w:r>
-            <w:r>
-              <w:rPr>
-                <w:rStyle w:val="span"/>
-                <w:rFonts w:eastAsia="Open Sans"/>
-                <w:sz w:val="22"/>
-                <w:szCs w:val="22"/>
-              </w:rPr>
-              <w:t xml:space="preserve"> distribution groups, and basic cybersecurity.</w:t>
-            </w:r>
-          </w:p>
-          <w:p>
-            <w:pPr>
-              <w:spacing w:line="240" w:lineRule="auto"/>
-              <w:rPr>
-                <w:rStyle w:val="span"/>
-                <w:rFonts w:eastAsia="Open Sans"/>
-              </w:rPr>
-            </w:pPr>
+              <w:t xml:space="preserve">Create </w:t>
+            </w:r>
+            <w:r>
+              <w:rPr>
+                <w:rStyle w:val="span"/>
+                <w:rFonts w:eastAsia="Open Sans"/>
+                <w:sz w:val="22"/>
+                <w:szCs w:val="22"/>
+              </w:rPr>
+              <w:t>multiple pages,</w:t>
+            </w:r>
+            <w:r>
+              <w:rPr>
+                <w:rStyle w:val="span"/>
+                <w:rFonts w:eastAsia="Open Sans"/>
+                <w:sz w:val="22"/>
+                <w:szCs w:val="22"/>
+              </w:rPr>
+              <w:t xml:space="preserve"> header, </w:t>
+            </w:r>
+            <w:r>
+              <w:rPr>
+                <w:rStyle w:val="span"/>
+                <w:rFonts w:eastAsia="Open Sans"/>
+                <w:sz w:val="22"/>
+                <w:szCs w:val="22"/>
+              </w:rPr>
+              <w:t>footer</w:t>
+            </w:r>
+            <w:r>
+              <w:rPr>
+                <w:rStyle w:val="span"/>
+                <w:rFonts w:eastAsia="Open Sans"/>
+                <w:sz w:val="22"/>
+                <w:szCs w:val="22"/>
+              </w:rPr>
+              <w:t xml:space="preserve"> using HTML/CSS and PHP, </w:t>
+            </w:r>
+            <w:r>
+              <w:rPr>
+                <w:rStyle w:val="span"/>
+                <w:rFonts w:eastAsia="Open Sans"/>
+                <w:sz w:val="22"/>
+                <w:szCs w:val="22"/>
+              </w:rPr>
+              <w:t>modify custom plugin that utilizes google maps</w:t>
+            </w:r>
+            <w:r>
+              <w:rPr>
+                <w:rStyle w:val="span"/>
+                <w:rFonts w:eastAsia="Open Sans"/>
+                <w:sz w:val="22"/>
+                <w:szCs w:val="22"/>
+              </w:rPr>
+              <w:t>, add visual effects</w:t>
+            </w:r>
+            <w:r>
+              <w:rPr>
+                <w:rStyle w:val="span"/>
+                <w:rFonts w:eastAsia="Open Sans"/>
+                <w:sz w:val="22"/>
+                <w:szCs w:val="22"/>
+              </w:rPr>
+              <w:t>,</w:t>
+            </w:r>
+            <w:r>
+              <w:rPr>
+                <w:rStyle w:val="span"/>
+                <w:rFonts w:eastAsia="Open Sans"/>
+                <w:sz w:val="22"/>
+                <w:szCs w:val="22"/>
+              </w:rPr>
+              <w:t xml:space="preserve"> and ensure ADA compliance throughout the site.</w:t>
+            </w:r>
           </w:p>
           <w:p>
             <w:pPr>
               <w:pStyle w:val="p"/>
-              <w:spacing w:line="240" w:lineRule="auto"/>
-              <w:ind w:left="400" w:right="200"/>
-              <w:rPr>
-                <w:rStyle w:val="span"/>
-                <w:rFonts w:eastAsia="Open Sans"/>
-                <w:sz w:val="22"/>
-                <w:szCs w:val="22"/>
-              </w:rPr>
-            </w:pPr>
-            <w:r>
+              <w:spacing w:before="100" w:line="280" w:lineRule="atLeast"/>
+              <w:ind w:left="540" w:right="200"/>
               <w:rPr>
                 <w:rStyle w:val="span"/>
                 <w:rFonts w:eastAsia="Open Sans"/>
@@ -3000,8 +3922,7 @@
                 <w:sz w:val="22"/>
                 <w:szCs w:val="22"/>
               </w:rPr>
-              <w:t>LEADERSHIP AND</w:t>
-            </w:r>
+            </w:pPr>
             <w:r>
               <w:rPr>
                 <w:rStyle w:val="span"/>
@@ -3011,9 +3932,18 @@
                 <w:sz w:val="22"/>
                 <w:szCs w:val="22"/>
               </w:rPr>
-              <w:t xml:space="preserve"> PROJECT </w:t>
-            </w:r>
-            <w:r>
+              <w:t>Clone and modify Kearney Site</w:t>
+            </w:r>
+          </w:p>
+          <w:p>
+            <w:pPr>
+              <w:pStyle w:val="p"/>
+              <w:numPr>
+                <w:ilvl w:val="0"/>
+                <w:numId w:val="9"/>
+              </w:numPr>
+              <w:spacing w:before="100" w:line="140" w:lineRule="atLeast"/>
+              <w:ind w:left="1123" w:right="202"/>
               <w:rPr>
                 <w:rStyle w:val="span"/>
                 <w:rFonts w:eastAsia="Open Sans"/>
@@ -3022,7 +3952,105 @@
                 <w:sz w:val="22"/>
                 <w:szCs w:val="22"/>
               </w:rPr>
-              <w:t>MANAGEMENT</w:t>
+            </w:pPr>
+            <w:r>
+              <w:rPr>
+                <w:rStyle w:val="span"/>
+                <w:rFonts w:eastAsia="Open Sans"/>
+                <w:sz w:val="22"/>
+                <w:szCs w:val="22"/>
+              </w:rPr>
+              <w:t>Clone Kearney, NE location website based off an existing branch.</w:t>
+            </w:r>
+          </w:p>
+          <w:p>
+            <w:pPr>
+              <w:pStyle w:val="p"/>
+              <w:numPr>
+                <w:ilvl w:val="0"/>
+                <w:numId w:val="9"/>
+              </w:numPr>
+              <w:spacing w:before="100" w:line="140" w:lineRule="atLeast"/>
+              <w:ind w:left="1123" w:right="202"/>
+              <w:rPr>
+                <w:rStyle w:val="span"/>
+                <w:rFonts w:eastAsia="Open Sans"/>
+                <w:b/>
+                <w:bCs/>
+                <w:sz w:val="22"/>
+                <w:szCs w:val="22"/>
+              </w:rPr>
+            </w:pPr>
+            <w:r>
+              <w:rPr>
+                <w:rStyle w:val="span"/>
+                <w:rFonts w:eastAsia="Open Sans"/>
+                <w:sz w:val="22"/>
+                <w:szCs w:val="22"/>
+              </w:rPr>
+              <w:t>Review content and replace all instances of information pertaining to existing location to reflect</w:t>
+            </w:r>
+            <w:r>
+              <w:rPr>
+                <w:rStyle w:val="span"/>
+                <w:rFonts w:eastAsia="Open Sans"/>
+                <w:sz w:val="22"/>
+                <w:szCs w:val="22"/>
+              </w:rPr>
+              <w:t xml:space="preserve"> accuracy for</w:t>
+            </w:r>
+            <w:r>
+              <w:rPr>
+                <w:rStyle w:val="span"/>
+                <w:rFonts w:eastAsia="Open Sans"/>
+                <w:sz w:val="22"/>
+                <w:szCs w:val="22"/>
+              </w:rPr>
+              <w:t xml:space="preserve"> Kearney</w:t>
+            </w:r>
+            <w:r>
+              <w:rPr>
+                <w:rStyle w:val="span"/>
+                <w:rFonts w:eastAsia="Open Sans"/>
+                <w:sz w:val="22"/>
+                <w:szCs w:val="22"/>
+              </w:rPr>
+              <w:t xml:space="preserve"> branch</w:t>
+            </w:r>
+            <w:r>
+              <w:rPr>
+                <w:rStyle w:val="span"/>
+                <w:rFonts w:eastAsia="Open Sans"/>
+                <w:sz w:val="22"/>
+                <w:szCs w:val="22"/>
+              </w:rPr>
+              <w:t>.</w:t>
+            </w:r>
+          </w:p>
+          <w:p>
+            <w:pPr>
+              <w:pStyle w:val="p"/>
+              <w:spacing w:before="100" w:line="280" w:lineRule="atLeast"/>
+              <w:ind w:left="540" w:right="200"/>
+              <w:rPr>
+                <w:rStyle w:val="span"/>
+                <w:rFonts w:eastAsia="Open Sans"/>
+                <w:b/>
+                <w:bCs/>
+                <w:sz w:val="22"/>
+                <w:szCs w:val="22"/>
+              </w:rPr>
+            </w:pPr>
+            <w:r>
+              <w:rPr>
+                <w:rStyle w:val="span"/>
+                <w:rFonts w:eastAsia="Open Sans"/>
+                <w:b/>
+                <w:bCs/>
+                <w:sz w:val="22"/>
+                <w:szCs w:val="22"/>
+              </w:rPr>
+              <w:t>Foundations Plus</w:t>
             </w:r>
           </w:p>
           <w:p>
@@ -3048,257 +4076,7 @@
                 <w:sz w:val="22"/>
                 <w:szCs w:val="22"/>
               </w:rPr>
-              <w:t>5 years of experience planning open and closed events</w:t>
-            </w:r>
-            <w:r>
-              <w:rPr>
-                <w:rStyle w:val="span"/>
-                <w:rFonts w:eastAsia="Open Sans"/>
-                <w:sz w:val="22"/>
-                <w:szCs w:val="22"/>
-              </w:rPr>
-              <w:t xml:space="preserve"> (outreach, trainings, </w:t>
-            </w:r>
-            <w:r>
-              <w:rPr>
-                <w:rStyle w:val="span"/>
-                <w:rFonts w:eastAsia="Open Sans"/>
-                <w:sz w:val="22"/>
-                <w:szCs w:val="22"/>
-              </w:rPr>
-              <w:t>social events, etc.)</w:t>
-            </w:r>
-            <w:r>
-              <w:rPr>
-                <w:rStyle w:val="span"/>
-                <w:rFonts w:eastAsia="Open Sans"/>
-                <w:sz w:val="22"/>
-                <w:szCs w:val="22"/>
-              </w:rPr>
-              <w:t xml:space="preserve">, </w:t>
-            </w:r>
-            <w:r>
-              <w:rPr>
-                <w:rStyle w:val="span"/>
-                <w:rFonts w:eastAsia="Open Sans"/>
-                <w:sz w:val="22"/>
-                <w:szCs w:val="22"/>
-              </w:rPr>
-              <w:t>community engagements, maintaining schedules</w:t>
-            </w:r>
-            <w:r>
-              <w:rPr>
-                <w:rStyle w:val="span"/>
-                <w:rFonts w:eastAsia="Open Sans"/>
-                <w:sz w:val="22"/>
-                <w:szCs w:val="22"/>
-              </w:rPr>
-              <w:t>, ensur</w:t>
-            </w:r>
-            <w:r>
-              <w:rPr>
-                <w:rStyle w:val="span"/>
-                <w:rFonts w:eastAsia="Open Sans"/>
-                <w:sz w:val="22"/>
-                <w:szCs w:val="22"/>
-              </w:rPr>
-              <w:t>e</w:t>
-            </w:r>
-            <w:r>
-              <w:rPr>
-                <w:rStyle w:val="span"/>
-                <w:rFonts w:eastAsia="Open Sans"/>
-                <w:sz w:val="22"/>
-                <w:szCs w:val="22"/>
-              </w:rPr>
-              <w:t xml:space="preserve"> project deadlines</w:t>
-            </w:r>
-            <w:r>
-              <w:rPr>
-                <w:rStyle w:val="span"/>
-                <w:rFonts w:eastAsia="Open Sans"/>
-                <w:sz w:val="22"/>
-                <w:szCs w:val="22"/>
-              </w:rPr>
-              <w:t>, public speaking to target audiences</w:t>
-            </w:r>
-            <w:r>
-              <w:rPr>
-                <w:rStyle w:val="span"/>
-                <w:rFonts w:eastAsia="Open Sans"/>
-                <w:sz w:val="22"/>
-                <w:szCs w:val="22"/>
-              </w:rPr>
-              <w:t xml:space="preserve"> </w:t>
-            </w:r>
-            <w:r>
-              <w:rPr>
-                <w:rStyle w:val="span"/>
-                <w:rFonts w:eastAsia="Open Sans"/>
-                <w:sz w:val="22"/>
-                <w:szCs w:val="22"/>
-              </w:rPr>
-              <w:t>(of up to 600 individuals)</w:t>
-            </w:r>
-            <w:r>
-              <w:rPr>
-                <w:rStyle w:val="span"/>
-                <w:rFonts w:eastAsia="Open Sans"/>
-                <w:sz w:val="22"/>
-                <w:szCs w:val="22"/>
-              </w:rPr>
-              <w:t>,</w:t>
-            </w:r>
-            <w:r>
-              <w:rPr>
-                <w:rStyle w:val="span"/>
-                <w:rFonts w:eastAsia="Open Sans"/>
-                <w:sz w:val="22"/>
-                <w:szCs w:val="22"/>
-              </w:rPr>
-              <w:t xml:space="preserve"> creat</w:t>
-            </w:r>
-            <w:r>
-              <w:rPr>
-                <w:rStyle w:val="span"/>
-                <w:rFonts w:eastAsia="Open Sans"/>
-                <w:sz w:val="22"/>
-                <w:szCs w:val="22"/>
-              </w:rPr>
-              <w:t xml:space="preserve">e </w:t>
-            </w:r>
-            <w:r>
-              <w:rPr>
-                <w:rStyle w:val="span"/>
-                <w:rFonts w:eastAsia="Open Sans"/>
-                <w:sz w:val="22"/>
-                <w:szCs w:val="22"/>
-              </w:rPr>
-              <w:t xml:space="preserve">advertisements for </w:t>
-            </w:r>
-            <w:r>
-              <w:rPr>
-                <w:rStyle w:val="span"/>
-                <w:rFonts w:eastAsia="Open Sans"/>
-                <w:sz w:val="22"/>
-                <w:szCs w:val="22"/>
-              </w:rPr>
-              <w:t>events</w:t>
-            </w:r>
-          </w:p>
-          <w:p>
-            <w:pPr>
-              <w:pStyle w:val="p"/>
-              <w:numPr>
-                <w:ilvl w:val="0"/>
-                <w:numId w:val="9"/>
-              </w:numPr>
-              <w:spacing w:before="100" w:line="280" w:lineRule="atLeast"/>
-              <w:ind w:right="200"/>
-              <w:rPr>
-                <w:rStyle w:val="span"/>
-                <w:rFonts w:eastAsia="Open Sans"/>
-                <w:sz w:val="22"/>
-                <w:szCs w:val="22"/>
-              </w:rPr>
-            </w:pPr>
-            <w:r>
-              <w:rPr>
-                <w:rStyle w:val="span"/>
-                <w:rFonts w:eastAsia="Open Sans"/>
-                <w:sz w:val="22"/>
-                <w:szCs w:val="22"/>
-              </w:rPr>
-              <w:t>E</w:t>
-            </w:r>
-            <w:r>
-              <w:rPr>
-                <w:rStyle w:val="span"/>
-                <w:rFonts w:eastAsia="Open Sans"/>
-                <w:sz w:val="22"/>
-                <w:szCs w:val="22"/>
-              </w:rPr>
-              <w:t xml:space="preserve">nsure quality services rendered to clients outlined in program grant, ensure </w:t>
-            </w:r>
-            <w:r>
-              <w:rPr>
-                <w:rStyle w:val="span"/>
-                <w:rFonts w:eastAsia="Open Sans"/>
-                <w:sz w:val="22"/>
-                <w:szCs w:val="22"/>
-              </w:rPr>
-              <w:t xml:space="preserve">personal private information </w:t>
-            </w:r>
-            <w:r>
-              <w:rPr>
-                <w:rStyle w:val="span"/>
-                <w:rFonts w:eastAsia="Open Sans"/>
-                <w:sz w:val="22"/>
-                <w:szCs w:val="22"/>
-              </w:rPr>
-              <w:t>data security for students, file compliance reports with funders</w:t>
-            </w:r>
-            <w:r>
-              <w:rPr>
-                <w:rStyle w:val="span"/>
-                <w:rFonts w:eastAsia="Open Sans"/>
-                <w:sz w:val="22"/>
-                <w:szCs w:val="22"/>
-              </w:rPr>
-              <w:t>.</w:t>
-            </w:r>
-          </w:p>
-          <w:p>
-            <w:pPr>
-              <w:spacing w:line="240" w:lineRule="auto"/>
-              <w:rPr>
-                <w:b/>
-                <w:i/>
-                <w:iCs/>
-              </w:rPr>
-            </w:pPr>
-          </w:p>
-          <w:p>
-            <w:pPr>
-              <w:spacing w:line="240" w:lineRule="auto"/>
-              <w:ind w:left="360"/>
-              <w:rPr>
-                <w:b/>
-                <w:sz w:val="22"/>
-                <w:szCs w:val="22"/>
-              </w:rPr>
-            </w:pPr>
-            <w:r>
-              <w:rPr>
-                <w:b/>
-                <w:sz w:val="22"/>
-                <w:szCs w:val="22"/>
-              </w:rPr>
-              <w:t>P</w:t>
-            </w:r>
-            <w:r>
-              <w:rPr>
-                <w:b/>
-                <w:sz w:val="22"/>
-                <w:szCs w:val="22"/>
-              </w:rPr>
-              <w:t>ROJECTS</w:t>
-            </w:r>
-            <w:r>
-              <w:rPr>
-                <w:b/>
-                <w:sz w:val="22"/>
-                <w:szCs w:val="22"/>
-              </w:rPr>
-              <w:softHyphen/>
-            </w:r>
-            <w:r>
-              <w:rPr>
-                <w:b/>
-                <w:sz w:val="22"/>
-                <w:szCs w:val="22"/>
-              </w:rPr>
-              <w:softHyphen/>
+              <w:t>Created the curriculum for the Foundations Plus class at AIM Institute. This class was geared to build individuals with little to no technical skill to become entry-level front-end web developers in a 100-hour course.</w:t>
             </w:r>
           </w:p>
           <w:p>
@@ -3307,7 +4085,6 @@
               <w:spacing w:before="100" w:line="280" w:lineRule="atLeast"/>
               <w:ind w:left="540" w:right="200"/>
               <w:rPr>
-                <w:rStyle w:val="span"/>
                 <w:rFonts w:eastAsia="Open Sans"/>
                 <w:b/>
                 <w:bCs/>
@@ -3315,359 +4092,18 @@
                 <w:szCs w:val="22"/>
               </w:rPr>
             </w:pPr>
-            <w:r>
-              <w:rPr>
-                <w:rStyle w:val="span"/>
-                <w:rFonts w:eastAsia="Open Sans"/>
-                <w:b/>
-                <w:bCs/>
-                <w:sz w:val="22"/>
-                <w:szCs w:val="22"/>
-              </w:rPr>
-              <w:t xml:space="preserve">Playgrounds Website </w:t>
-            </w:r>
-            <w:r>
-              <w:rPr>
-                <w:rStyle w:val="span"/>
-                <w:rFonts w:eastAsia="Open Sans"/>
-                <w:b/>
-                <w:bCs/>
-                <w:sz w:val="22"/>
-                <w:szCs w:val="22"/>
-              </w:rPr>
-              <w:t>Creation</w:t>
-            </w:r>
-          </w:p>
-          <w:p>
-            <w:pPr>
-              <w:pStyle w:val="p"/>
-              <w:numPr>
-                <w:ilvl w:val="0"/>
-                <w:numId w:val="9"/>
-              </w:numPr>
-              <w:spacing w:before="100" w:line="280" w:lineRule="atLeast"/>
-              <w:ind w:right="200"/>
-              <w:rPr>
-                <w:rStyle w:val="span"/>
-                <w:rFonts w:eastAsia="Open Sans"/>
-                <w:sz w:val="22"/>
-                <w:szCs w:val="22"/>
-              </w:rPr>
-            </w:pPr>
-            <w:r>
-              <w:rPr>
-                <w:rStyle w:val="span"/>
-                <w:rFonts w:eastAsia="Open Sans"/>
-                <w:sz w:val="22"/>
-                <w:szCs w:val="22"/>
-              </w:rPr>
-              <w:t>Created the front-end code for this entire project according to the designs provided by our UX/UI Designer.</w:t>
-            </w:r>
-            <w:r>
-              <w:rPr>
-                <w:rStyle w:val="span"/>
-                <w:rFonts w:eastAsia="Open Sans"/>
-                <w:sz w:val="22"/>
-                <w:szCs w:val="22"/>
-              </w:rPr>
-              <w:t xml:space="preserve"> Ensure best SEO and ADA practices were followed for broad accessibility and outreach.</w:t>
-            </w:r>
           </w:p>
           <w:p>
             <w:pPr>
               <w:pStyle w:val="p"/>
               <w:spacing w:before="100" w:line="280" w:lineRule="atLeast"/>
-              <w:ind w:left="540" w:right="200"/>
-              <w:rPr>
-                <w:rStyle w:val="span"/>
+              <w:ind w:right="200"/>
+              <w:rPr>
                 <w:rFonts w:eastAsia="Open Sans"/>
                 <w:b/>
                 <w:bCs/>
                 <w:sz w:val="22"/>
                 <w:szCs w:val="22"/>
-              </w:rPr>
-            </w:pPr>
-            <w:r>
-              <w:rPr>
-                <w:rStyle w:val="span"/>
-                <w:rFonts w:eastAsia="Open Sans"/>
-                <w:b/>
-                <w:bCs/>
-                <w:sz w:val="22"/>
-                <w:szCs w:val="22"/>
-              </w:rPr>
-              <w:t>Corporate Website Overhaul</w:t>
-            </w:r>
-          </w:p>
-          <w:p>
-            <w:pPr>
-              <w:pStyle w:val="p"/>
-              <w:numPr>
-                <w:ilvl w:val="0"/>
-                <w:numId w:val="9"/>
-              </w:numPr>
-              <w:spacing w:before="100" w:line="280" w:lineRule="atLeast"/>
-              <w:ind w:right="200"/>
-              <w:rPr>
-                <w:rStyle w:val="span"/>
-                <w:rFonts w:eastAsia="Open Sans"/>
-                <w:b/>
-                <w:bCs/>
-                <w:sz w:val="22"/>
-                <w:szCs w:val="22"/>
-              </w:rPr>
-            </w:pPr>
-            <w:r>
-              <w:rPr>
-                <w:rStyle w:val="span"/>
-                <w:rFonts w:eastAsia="Open Sans"/>
-                <w:sz w:val="22"/>
-                <w:szCs w:val="22"/>
-              </w:rPr>
-              <w:t>Create design theme</w:t>
-            </w:r>
-            <w:r>
-              <w:rPr>
-                <w:rStyle w:val="span"/>
-                <w:rFonts w:eastAsia="Open Sans"/>
-                <w:sz w:val="22"/>
-                <w:szCs w:val="22"/>
-              </w:rPr>
-              <w:t xml:space="preserve"> and layout</w:t>
-            </w:r>
-            <w:r>
-              <w:rPr>
-                <w:rStyle w:val="span"/>
-                <w:rFonts w:eastAsia="Open Sans"/>
-                <w:sz w:val="22"/>
-                <w:szCs w:val="22"/>
-              </w:rPr>
-              <w:t xml:space="preserve"> for header, </w:t>
-            </w:r>
-            <w:r>
-              <w:rPr>
-                <w:rStyle w:val="span"/>
-                <w:rFonts w:eastAsia="Open Sans"/>
-                <w:sz w:val="22"/>
-                <w:szCs w:val="22"/>
-              </w:rPr>
-              <w:t>footer,</w:t>
-            </w:r>
-            <w:r>
-              <w:rPr>
-                <w:rStyle w:val="span"/>
-                <w:rFonts w:eastAsia="Open Sans"/>
-                <w:sz w:val="22"/>
-                <w:szCs w:val="22"/>
-              </w:rPr>
-              <w:t xml:space="preserve"> and several pages</w:t>
-            </w:r>
-            <w:r>
-              <w:rPr>
-                <w:rStyle w:val="span"/>
-                <w:rFonts w:eastAsia="Open Sans"/>
-                <w:sz w:val="22"/>
-                <w:szCs w:val="22"/>
-              </w:rPr>
-              <w:t xml:space="preserve"> and code it on front and back end</w:t>
-            </w:r>
-            <w:r>
-              <w:rPr>
-                <w:rStyle w:val="span"/>
-                <w:rFonts w:eastAsia="Open Sans"/>
-                <w:sz w:val="22"/>
-                <w:szCs w:val="22"/>
-              </w:rPr>
-              <w:t>, add visual effects</w:t>
-            </w:r>
-            <w:r>
-              <w:rPr>
-                <w:rStyle w:val="span"/>
-                <w:rFonts w:eastAsia="Open Sans"/>
-                <w:sz w:val="22"/>
-                <w:szCs w:val="22"/>
-              </w:rPr>
-              <w:t>,</w:t>
-            </w:r>
-            <w:r>
-              <w:rPr>
-                <w:rStyle w:val="span"/>
-                <w:rFonts w:eastAsia="Open Sans"/>
-                <w:sz w:val="22"/>
-                <w:szCs w:val="22"/>
-              </w:rPr>
-              <w:t xml:space="preserve"> and ensure ADA compliance throughout the site.</w:t>
-            </w:r>
-          </w:p>
-          <w:p>
-            <w:pPr>
-              <w:pStyle w:val="p"/>
-              <w:spacing w:before="100" w:line="280" w:lineRule="atLeast"/>
-              <w:ind w:left="540" w:right="200"/>
-              <w:rPr>
-                <w:rStyle w:val="span"/>
-                <w:rFonts w:eastAsia="Open Sans"/>
-                <w:b/>
-                <w:bCs/>
-                <w:sz w:val="22"/>
-                <w:szCs w:val="22"/>
-              </w:rPr>
-            </w:pPr>
-            <w:r>
-              <w:rPr>
-                <w:rStyle w:val="span"/>
-                <w:rFonts w:eastAsia="Open Sans"/>
-                <w:b/>
-                <w:bCs/>
-                <w:sz w:val="22"/>
-                <w:szCs w:val="22"/>
-              </w:rPr>
-              <w:t>Clone and modify Kearney Site</w:t>
-            </w:r>
-          </w:p>
-          <w:p>
-            <w:pPr>
-              <w:pStyle w:val="p"/>
-              <w:numPr>
-                <w:ilvl w:val="0"/>
-                <w:numId w:val="9"/>
-              </w:numPr>
-              <w:spacing w:before="100" w:line="280" w:lineRule="atLeast"/>
-              <w:ind w:right="200"/>
-              <w:rPr>
-                <w:rStyle w:val="span"/>
-                <w:rFonts w:eastAsia="Open Sans"/>
-                <w:b/>
-                <w:bCs/>
-                <w:sz w:val="22"/>
-                <w:szCs w:val="22"/>
-              </w:rPr>
-            </w:pPr>
-            <w:r>
-              <w:rPr>
-                <w:rStyle w:val="span"/>
-                <w:rFonts w:eastAsia="Open Sans"/>
-                <w:sz w:val="22"/>
-                <w:szCs w:val="22"/>
-              </w:rPr>
-              <w:t>Clone Kearney, NE location website based off an existing branch.</w:t>
-            </w:r>
-          </w:p>
-          <w:p>
-            <w:pPr>
-              <w:pStyle w:val="p"/>
-              <w:numPr>
-                <w:ilvl w:val="0"/>
-                <w:numId w:val="9"/>
-              </w:numPr>
-              <w:spacing w:before="100" w:line="280" w:lineRule="atLeast"/>
-              <w:ind w:right="200"/>
-              <w:rPr>
-                <w:rStyle w:val="span"/>
-                <w:rFonts w:eastAsia="Open Sans"/>
-                <w:b/>
-                <w:bCs/>
-                <w:sz w:val="22"/>
-                <w:szCs w:val="22"/>
-              </w:rPr>
-            </w:pPr>
-            <w:r>
-              <w:rPr>
-                <w:rStyle w:val="span"/>
-                <w:rFonts w:eastAsia="Open Sans"/>
-                <w:sz w:val="22"/>
-                <w:szCs w:val="22"/>
-              </w:rPr>
-              <w:t>Review content and replace all instances of information pertaining to existing location to reflect Kearney. Ensure accuracy of all cloned and modified information.</w:t>
-            </w:r>
-          </w:p>
-          <w:p>
-            <w:pPr>
-              <w:pStyle w:val="p"/>
-              <w:spacing w:before="100" w:line="280" w:lineRule="atLeast"/>
-              <w:ind w:left="540" w:right="200"/>
-              <w:rPr>
-                <w:rStyle w:val="span"/>
-                <w:rFonts w:eastAsia="Open Sans"/>
-                <w:b/>
-                <w:bCs/>
-                <w:sz w:val="22"/>
-                <w:szCs w:val="22"/>
-              </w:rPr>
-            </w:pPr>
-            <w:r>
-              <w:rPr>
-                <w:rStyle w:val="span"/>
-                <w:rFonts w:eastAsia="Open Sans"/>
-                <w:b/>
-                <w:bCs/>
-                <w:sz w:val="22"/>
-                <w:szCs w:val="22"/>
-              </w:rPr>
-              <w:t>Foundations Plus</w:t>
-            </w:r>
-          </w:p>
-          <w:p>
-            <w:pPr>
-              <w:pStyle w:val="p"/>
-              <w:numPr>
-                <w:ilvl w:val="0"/>
-                <w:numId w:val="9"/>
-              </w:numPr>
-              <w:spacing w:before="100" w:line="280" w:lineRule="atLeast"/>
-              <w:ind w:right="200"/>
-              <w:rPr>
-                <w:rStyle w:val="span"/>
-                <w:rFonts w:eastAsia="Open Sans"/>
-                <w:sz w:val="22"/>
-                <w:szCs w:val="22"/>
-              </w:rPr>
-            </w:pPr>
-            <w:r>
-              <w:rPr>
-                <w:rStyle w:val="span"/>
-                <w:rFonts w:eastAsia="Open Sans"/>
-                <w:sz w:val="22"/>
-                <w:szCs w:val="22"/>
-              </w:rPr>
-              <w:t>Created the curriculum for the Foundations Plus class at AIM Institute. This class was geared to build individuals with little to no technical skill to become entry-level front-end web developers in a 100-hour course.</w:t>
-            </w:r>
-          </w:p>
-          <w:p>
-            <w:pPr>
-              <w:pBdr>
-                <w:bottom w:val="single" w:sz="4" w:space="1" w:color="000000"/>
-              </w:pBdr>
-              <w:spacing w:before="360" w:line="240" w:lineRule="auto"/>
-              <w:jc w:val="center"/>
-              <w:rPr>
-                <w:b/>
-                <w:i/>
-                <w:iCs/>
-              </w:rPr>
-            </w:pPr>
-            <w:r>
-              <w:rPr>
-                <w:b/>
-                <w:i/>
-                <w:iCs/>
-              </w:rPr>
-              <w:t>Clifton StrengthsFinder</w:t>
-            </w:r>
-          </w:p>
-          <w:p>
-            <w:pPr>
-              <w:pBdr>
-                <w:bottom w:val="single" w:sz="4" w:space="1" w:color="000000"/>
-              </w:pBdr>
-              <w:spacing w:line="240" w:lineRule="auto"/>
-              <w:jc w:val="center"/>
-              <w:rPr>
-                <w:b/>
-                <w:i/>
-                <w:iCs/>
-                <w:sz w:val="12"/>
-                <w:szCs w:val="12"/>
               </w:rPr>
             </w:pPr>
           </w:p>
@@ -3676,7 +4112,45 @@
               <w:pBdr>
                 <w:bottom w:val="single" w:sz="4" w:space="1" w:color="000000"/>
               </w:pBdr>
-              <w:spacing w:line="240" w:lineRule="auto"/>
+              <w:spacing w:before="240" w:line="140" w:lineRule="atLeast"/>
+              <w:jc w:val="center"/>
+              <w:rPr>
+                <w:b/>
+                <w:i/>
+                <w:iCs/>
+              </w:rPr>
+            </w:pPr>
+            <w:r>
+              <w:rPr>
+                <w:b/>
+                <w:i/>
+                <w:iCs/>
+              </w:rPr>
+              <w:t>Clifton StrengthsFinder</w:t>
+            </w:r>
+          </w:p>
+          <w:p>
+            <w:pPr>
+              <w:pBdr>
+                <w:bottom w:val="single" w:sz="4" w:space="1" w:color="000000"/>
+              </w:pBdr>
+              <w:spacing w:line="140" w:lineRule="atLeast"/>
+              <w:jc w:val="center"/>
+              <w:rPr>
+                <w:b/>
+                <w:i/>
+                <w:iCs/>
+                <w:sz w:val="12"/>
+                <w:szCs w:val="12"/>
+              </w:rPr>
+            </w:pPr>
+          </w:p>
+          <w:p>
+            <w:pPr>
+              <w:pBdr>
+                <w:bottom w:val="single" w:sz="4" w:space="1" w:color="000000"/>
+              </w:pBdr>
+              <w:spacing w:line="140" w:lineRule="atLeast"/>
               <w:jc w:val="center"/>
               <w:rPr>
                 <w:rStyle w:val="documenttxtItl"/>

</xml_diff>